<commit_message>
table of contents edited
</commit_message>
<xml_diff>
--- a/prace/Spis treści i strona tytułowa.docx
+++ b/prace/Spis treści i strona tytułowa.docx
@@ -906,675 +906,1179 @@
     </w:p>
     <w:p>
       <w:pPr>
-        <w:spacing w:before="120" w:after="120"/>
-        <w:rPr>
-          <w:sz w:val="22"/>
-          <w:szCs w:val="22"/>
-          <w:lang w:val="pl-PL"/>
-        </w:rPr>
-      </w:pPr>
-      <w:r>
-        <w:rPr>
-          <w:sz w:val="22"/>
-          <w:szCs w:val="22"/>
-          <w:lang w:val="pl-PL"/>
-        </w:rPr>
-        <w:t>1. Wstęp</w:t>
-      </w:r>
-    </w:p>
-    <w:p>
-      <w:pPr>
-        <w:spacing w:before="120" w:after="120"/>
-        <w:ind w:firstLine="720"/>
-        <w:rPr>
-          <w:sz w:val="22"/>
-          <w:szCs w:val="22"/>
-          <w:lang w:val="pl-PL"/>
-        </w:rPr>
-      </w:pPr>
-      <w:r>
-        <w:rPr>
-          <w:sz w:val="22"/>
-          <w:szCs w:val="22"/>
-          <w:lang w:val="pl-PL"/>
-        </w:rPr>
-        <w:t xml:space="preserve">1.1. Cel pracy </w:t>
-      </w:r>
-    </w:p>
-    <w:p>
-      <w:pPr>
-        <w:spacing w:before="120" w:after="120"/>
-        <w:ind w:firstLine="720"/>
-        <w:rPr>
-          <w:sz w:val="22"/>
-          <w:szCs w:val="22"/>
-          <w:lang w:val="pl-PL"/>
-        </w:rPr>
-      </w:pPr>
-      <w:r>
-        <w:rPr>
-          <w:sz w:val="22"/>
-          <w:szCs w:val="22"/>
-          <w:lang w:val="pl-PL"/>
-        </w:rPr>
-        <w:t>1.2. Zakres pracy</w:t>
-      </w:r>
-    </w:p>
-    <w:p>
-      <w:pPr>
-        <w:spacing w:before="120" w:after="120"/>
-        <w:ind w:firstLine="720"/>
-        <w:rPr>
-          <w:sz w:val="22"/>
-          <w:szCs w:val="22"/>
-          <w:lang w:val="pl-PL"/>
-        </w:rPr>
-      </w:pPr>
-      <w:r>
-        <w:rPr>
-          <w:sz w:val="22"/>
-          <w:szCs w:val="22"/>
-          <w:lang w:val="pl-PL"/>
-        </w:rPr>
-        <w:t>1.3. Struktura pracy</w:t>
-      </w:r>
-    </w:p>
-    <w:p>
-      <w:pPr>
-        <w:spacing w:before="120" w:after="120"/>
-        <w:rPr>
-          <w:sz w:val="22"/>
-          <w:szCs w:val="22"/>
-          <w:lang w:val="pl-PL"/>
-        </w:rPr>
-      </w:pPr>
-      <w:r>
-        <w:rPr>
-          <w:sz w:val="22"/>
-          <w:szCs w:val="22"/>
-          <w:lang w:val="pl-PL"/>
-        </w:rPr>
-        <w:t>2. Protokół sieciowy</w:t>
-      </w:r>
-    </w:p>
-    <w:p>
-      <w:pPr>
-        <w:spacing w:before="120" w:after="120"/>
-        <w:rPr>
-          <w:sz w:val="22"/>
-          <w:szCs w:val="22"/>
-          <w:lang w:val="pl-PL"/>
-        </w:rPr>
-      </w:pPr>
-      <w:r>
-        <w:rPr>
-          <w:sz w:val="22"/>
-          <w:szCs w:val="22"/>
-          <w:lang w:val="pl-PL"/>
-        </w:rPr>
-        <w:tab/>
-        <w:t>2.1 Opis protokołu</w:t>
-      </w:r>
-    </w:p>
-    <w:p>
-      <w:pPr>
-        <w:spacing w:before="120" w:after="120"/>
-        <w:rPr>
-          <w:sz w:val="22"/>
-          <w:szCs w:val="22"/>
-          <w:lang w:val="pl-PL"/>
-        </w:rPr>
-      </w:pPr>
-      <w:r>
-        <w:rPr>
-          <w:sz w:val="22"/>
-          <w:szCs w:val="22"/>
-          <w:lang w:val="pl-PL"/>
-        </w:rPr>
-        <w:tab/>
-        <w:t>2.2 Elementy protokołu</w:t>
-      </w:r>
-    </w:p>
-    <w:p>
-      <w:pPr>
-        <w:spacing w:before="120" w:after="120"/>
-        <w:rPr>
-          <w:sz w:val="22"/>
-          <w:szCs w:val="22"/>
-          <w:lang w:val="pl-PL"/>
-        </w:rPr>
-      </w:pPr>
-      <w:r>
-        <w:rPr>
-          <w:sz w:val="22"/>
-          <w:szCs w:val="22"/>
-          <w:lang w:val="pl-PL"/>
-        </w:rPr>
-        <w:tab/>
-        <w:t>2.3 Implementacja protokołu</w:t>
-      </w:r>
-    </w:p>
-    <w:p>
-      <w:pPr>
-        <w:spacing w:before="120" w:after="120"/>
-        <w:rPr>
-          <w:sz w:val="22"/>
-          <w:szCs w:val="22"/>
-          <w:lang w:val="pl-PL"/>
-        </w:rPr>
-      </w:pPr>
-      <w:r>
-        <w:rPr>
-          <w:sz w:val="22"/>
-          <w:szCs w:val="22"/>
-          <w:lang w:val="pl-PL"/>
-        </w:rPr>
-        <w:tab/>
-        <w:t>2.4 Testy jednostkowe</w:t>
-      </w:r>
-    </w:p>
-    <w:p>
-      <w:pPr>
-        <w:spacing w:before="120" w:after="120"/>
-        <w:rPr>
-          <w:sz w:val="22"/>
-          <w:szCs w:val="22"/>
-          <w:lang w:val="pl-PL"/>
-        </w:rPr>
-      </w:pPr>
-      <w:r>
-        <w:rPr>
-          <w:sz w:val="22"/>
-          <w:szCs w:val="22"/>
-          <w:lang w:val="pl-PL"/>
-        </w:rPr>
-        <w:t>3. Serwer</w:t>
-      </w:r>
-    </w:p>
-    <w:p>
-      <w:pPr>
-        <w:spacing w:before="120" w:after="120"/>
-        <w:rPr>
-          <w:sz w:val="22"/>
-          <w:szCs w:val="22"/>
-          <w:lang w:val="pl-PL"/>
-        </w:rPr>
-      </w:pPr>
-      <w:r>
-        <w:rPr>
-          <w:sz w:val="22"/>
-          <w:szCs w:val="22"/>
-          <w:lang w:val="pl-PL"/>
-        </w:rPr>
-        <w:tab/>
-        <w:t>3.1 Opis</w:t>
-      </w:r>
-    </w:p>
-    <w:p>
-      <w:pPr>
-        <w:spacing w:before="120" w:after="120"/>
-        <w:rPr>
-          <w:sz w:val="22"/>
-          <w:szCs w:val="22"/>
-          <w:lang w:val="pl-PL"/>
-        </w:rPr>
-      </w:pPr>
-      <w:r>
-        <w:rPr>
-          <w:sz w:val="22"/>
-          <w:szCs w:val="22"/>
-          <w:lang w:val="pl-PL"/>
-        </w:rPr>
-        <w:tab/>
-        <w:t>3.2 Implementacja</w:t>
-      </w:r>
-    </w:p>
-    <w:p>
-      <w:pPr>
-        <w:spacing w:before="120" w:after="120"/>
-        <w:rPr>
-          <w:sz w:val="22"/>
-          <w:szCs w:val="22"/>
-          <w:lang w:val="pl-PL"/>
-        </w:rPr>
-      </w:pPr>
-      <w:r>
-        <w:rPr>
-          <w:sz w:val="22"/>
-          <w:szCs w:val="22"/>
-          <w:lang w:val="pl-PL"/>
-        </w:rPr>
-        <w:t>4. Projekt aplikacji</w:t>
-      </w:r>
-    </w:p>
-    <w:p>
-      <w:pPr>
-        <w:spacing w:before="120" w:after="120"/>
-        <w:ind w:firstLine="720"/>
-        <w:rPr>
-          <w:sz w:val="22"/>
-          <w:szCs w:val="22"/>
-          <w:lang w:val="pl-PL"/>
-        </w:rPr>
-      </w:pPr>
-      <w:r>
-        <w:rPr>
-          <w:sz w:val="22"/>
-          <w:szCs w:val="22"/>
-          <w:lang w:val="pl-PL"/>
-        </w:rPr>
-        <w:t>4.1. Wymagania funkcjonalne</w:t>
-      </w:r>
-    </w:p>
-    <w:p>
-      <w:pPr>
-        <w:spacing w:before="120" w:after="120"/>
-        <w:ind w:firstLine="720"/>
-        <w:rPr>
-          <w:sz w:val="22"/>
-          <w:szCs w:val="22"/>
-          <w:lang w:val="pl-PL"/>
-        </w:rPr>
-      </w:pPr>
-      <w:r>
-        <w:rPr>
-          <w:sz w:val="22"/>
-          <w:szCs w:val="22"/>
-          <w:lang w:val="pl-PL"/>
-        </w:rPr>
-        <w:t>4.2. Wymagania niefunkcjonalne</w:t>
-      </w:r>
-    </w:p>
-    <w:p>
-      <w:pPr>
-        <w:spacing w:before="120" w:after="120"/>
-        <w:ind w:left="720"/>
-        <w:rPr>
-          <w:sz w:val="22"/>
-          <w:szCs w:val="22"/>
-          <w:lang w:val="pl-PL"/>
-        </w:rPr>
-      </w:pPr>
-      <w:r>
-        <w:rPr>
-          <w:sz w:val="22"/>
-          <w:szCs w:val="22"/>
-          <w:lang w:val="pl-PL"/>
-        </w:rPr>
-        <w:t>4.3. Przypadki użycia</w:t>
-      </w:r>
-    </w:p>
-    <w:p>
-      <w:pPr>
-        <w:spacing w:before="120" w:after="120"/>
-        <w:ind w:left="720"/>
-        <w:rPr>
-          <w:sz w:val="22"/>
-          <w:szCs w:val="22"/>
-          <w:lang w:val="pl-PL"/>
-        </w:rPr>
-      </w:pPr>
-      <w:r>
-        <w:rPr>
-          <w:sz w:val="22"/>
-          <w:szCs w:val="22"/>
-          <w:lang w:val="pl-PL"/>
-        </w:rPr>
-        <w:t>4.4. Diagram Klas</w:t>
-      </w:r>
-    </w:p>
-    <w:p>
-      <w:pPr>
-        <w:spacing w:before="120" w:after="120"/>
-        <w:ind w:left="720"/>
-        <w:rPr>
-          <w:sz w:val="22"/>
-          <w:szCs w:val="22"/>
-          <w:lang w:val="pl-PL"/>
-        </w:rPr>
-      </w:pPr>
-      <w:r>
-        <w:rPr>
-          <w:sz w:val="22"/>
-          <w:szCs w:val="22"/>
-          <w:lang w:val="pl-PL"/>
-        </w:rPr>
-        <w:t>4.5. Projekt interfejsu</w:t>
-      </w:r>
-    </w:p>
-    <w:p>
-      <w:pPr>
-        <w:spacing w:before="120" w:after="120"/>
-        <w:rPr>
-          <w:sz w:val="22"/>
-          <w:szCs w:val="22"/>
-          <w:lang w:val="pl-PL"/>
-        </w:rPr>
-      </w:pPr>
-      <w:r>
-        <w:rPr>
-          <w:sz w:val="22"/>
-          <w:szCs w:val="22"/>
-          <w:lang w:val="pl-PL"/>
-        </w:rPr>
-        <w:t>4. Implementacja gry</w:t>
-      </w:r>
-    </w:p>
-    <w:p>
-      <w:pPr>
-        <w:spacing w:before="120" w:after="120"/>
-        <w:ind w:left="720"/>
-        <w:rPr>
-          <w:sz w:val="22"/>
-          <w:szCs w:val="22"/>
-          <w:lang w:val="pl-PL"/>
-        </w:rPr>
-      </w:pPr>
-      <w:r>
-        <w:rPr>
-          <w:sz w:val="22"/>
-          <w:szCs w:val="22"/>
-          <w:lang w:val="pl-PL"/>
-        </w:rPr>
-        <w:t>4.1. Środowisko programistyczne</w:t>
-      </w:r>
-    </w:p>
-    <w:p>
-      <w:pPr>
-        <w:spacing w:before="120" w:after="120"/>
-        <w:ind w:left="720"/>
-        <w:rPr>
-          <w:sz w:val="22"/>
-          <w:szCs w:val="22"/>
-          <w:lang w:val="pl-PL"/>
-        </w:rPr>
-      </w:pPr>
-      <w:r>
-        <w:rPr>
-          <w:sz w:val="22"/>
-          <w:szCs w:val="22"/>
-          <w:lang w:val="pl-PL"/>
-        </w:rPr>
-        <w:t>4.2. Struktura plików i katalogów</w:t>
-      </w:r>
-    </w:p>
-    <w:p>
-      <w:pPr>
-        <w:spacing w:before="120" w:after="120"/>
-        <w:ind w:left="720"/>
-        <w:rPr>
-          <w:sz w:val="22"/>
-          <w:szCs w:val="22"/>
-          <w:lang w:val="pl-PL"/>
-        </w:rPr>
-      </w:pPr>
-      <w:r>
-        <w:rPr>
-          <w:sz w:val="22"/>
-          <w:szCs w:val="22"/>
-          <w:lang w:val="pl-PL"/>
-        </w:rPr>
-        <w:t>4.3. Narzędzia</w:t>
-      </w:r>
-    </w:p>
-    <w:p>
-      <w:pPr>
-        <w:spacing w:before="120" w:after="120"/>
-        <w:ind w:left="720"/>
-        <w:rPr>
-          <w:sz w:val="22"/>
-          <w:szCs w:val="22"/>
-          <w:lang w:val="pl-PL"/>
-        </w:rPr>
-      </w:pPr>
-      <w:r>
-        <w:rPr>
-          <w:sz w:val="22"/>
-          <w:szCs w:val="22"/>
-          <w:lang w:val="pl-PL"/>
-        </w:rPr>
-        <w:t>4.4. Techniki programistyczne wykorzystane w aplikacji</w:t>
-      </w:r>
-    </w:p>
-    <w:p>
-      <w:pPr>
-        <w:spacing w:before="120" w:after="120"/>
-        <w:ind w:left="720"/>
-        <w:rPr>
-          <w:sz w:val="22"/>
-          <w:szCs w:val="22"/>
-          <w:lang w:val="pl-PL"/>
-        </w:rPr>
-      </w:pPr>
-      <w:r>
-        <w:rPr>
-          <w:sz w:val="22"/>
-          <w:szCs w:val="22"/>
-          <w:lang w:val="pl-PL"/>
-        </w:rPr>
-        <w:t>4.5. Biblioteki</w:t>
-      </w:r>
-    </w:p>
-    <w:p>
-      <w:pPr>
-        <w:spacing w:before="120" w:after="120"/>
-        <w:ind w:left="720"/>
-        <w:rPr>
-          <w:sz w:val="22"/>
-          <w:szCs w:val="22"/>
-          <w:lang w:val="pl-PL"/>
-        </w:rPr>
-      </w:pPr>
-      <w:r>
-        <w:rPr>
-          <w:sz w:val="22"/>
-          <w:szCs w:val="22"/>
-          <w:lang w:val="pl-PL"/>
-        </w:rPr>
-        <w:t>4.6. Fragmenty kodu źródłowego</w:t>
-      </w:r>
-    </w:p>
-    <w:p>
-      <w:pPr>
-        <w:spacing w:before="120" w:after="120"/>
-        <w:ind w:left="720"/>
-        <w:rPr>
-          <w:sz w:val="22"/>
-          <w:szCs w:val="22"/>
-          <w:lang w:val="pl-PL"/>
-        </w:rPr>
-      </w:pPr>
-      <w:r>
-        <w:rPr>
-          <w:sz w:val="22"/>
-          <w:szCs w:val="22"/>
-          <w:lang w:val="pl-PL"/>
-        </w:rPr>
-        <w:t>4.7. Implementacja protokołu sieciowego</w:t>
-      </w:r>
-    </w:p>
-    <w:p>
-      <w:pPr>
-        <w:spacing w:before="120" w:after="120"/>
-        <w:ind w:left="720"/>
-        <w:rPr>
-          <w:sz w:val="22"/>
-          <w:szCs w:val="22"/>
-          <w:lang w:val="pl-PL"/>
-        </w:rPr>
-      </w:pPr>
-      <w:r>
-        <w:rPr>
-          <w:sz w:val="22"/>
-          <w:szCs w:val="22"/>
-          <w:lang w:val="pl-PL"/>
-        </w:rPr>
-        <w:t>4.8. Problemy implementacyjne</w:t>
-      </w:r>
-    </w:p>
-    <w:p>
-      <w:pPr>
-        <w:spacing w:before="120" w:after="120"/>
-        <w:ind w:left="720"/>
-        <w:rPr>
-          <w:sz w:val="22"/>
-          <w:szCs w:val="22"/>
-          <w:lang w:val="pl-PL"/>
-        </w:rPr>
-      </w:pPr>
-      <w:r>
-        <w:rPr>
-          <w:sz w:val="22"/>
-          <w:szCs w:val="22"/>
-          <w:lang w:val="pl-PL"/>
-        </w:rPr>
-        <w:t>4.9. Finalny wygląd aplikacji</w:t>
-      </w:r>
-    </w:p>
-    <w:p>
-      <w:pPr>
-        <w:spacing w:before="120" w:after="120"/>
-        <w:rPr>
-          <w:sz w:val="22"/>
-          <w:szCs w:val="22"/>
-          <w:lang w:val="pl-PL"/>
-        </w:rPr>
-      </w:pPr>
-      <w:r>
-        <w:rPr>
-          <w:sz w:val="22"/>
-          <w:szCs w:val="22"/>
-          <w:lang w:val="pl-PL"/>
-        </w:rPr>
-        <w:t>5. Testy</w:t>
-      </w:r>
-    </w:p>
-    <w:p>
-      <w:pPr>
-        <w:spacing w:before="120" w:after="120"/>
-        <w:ind w:left="720"/>
-        <w:rPr>
-          <w:sz w:val="22"/>
-          <w:szCs w:val="22"/>
-          <w:lang w:val="pl-PL"/>
-        </w:rPr>
-      </w:pPr>
-      <w:r>
-        <w:rPr>
-          <w:sz w:val="22"/>
-          <w:szCs w:val="22"/>
-          <w:lang w:val="pl-PL"/>
-        </w:rPr>
-        <w:t>5.1. Testy jednostkowe</w:t>
-      </w:r>
-    </w:p>
-    <w:p>
-      <w:pPr>
-        <w:spacing w:before="120" w:after="120"/>
-        <w:ind w:left="720"/>
-        <w:rPr>
-          <w:sz w:val="22"/>
-          <w:szCs w:val="22"/>
-          <w:lang w:val="pl-PL"/>
-        </w:rPr>
-      </w:pPr>
-      <w:r>
-        <w:rPr>
-          <w:sz w:val="22"/>
-          <w:szCs w:val="22"/>
-          <w:lang w:val="pl-PL"/>
-        </w:rPr>
-        <w:t xml:space="preserve">5.2. Scenariusze testowe </w:t>
-      </w:r>
-    </w:p>
-    <w:p>
-      <w:pPr>
-        <w:spacing w:before="120" w:after="120"/>
-        <w:rPr>
-          <w:sz w:val="22"/>
-          <w:szCs w:val="22"/>
-          <w:lang w:val="pl-PL"/>
-        </w:rPr>
-      </w:pPr>
-      <w:r>
-        <w:rPr>
-          <w:sz w:val="22"/>
-          <w:szCs w:val="22"/>
-          <w:lang w:val="pl-PL"/>
-        </w:rPr>
-        <w:t>6. Podsumowanie</w:t>
-      </w:r>
-    </w:p>
-    <w:p>
-      <w:pPr>
-        <w:spacing w:before="120" w:after="120"/>
-        <w:rPr>
-          <w:sz w:val="22"/>
-          <w:szCs w:val="22"/>
-          <w:lang w:val="pl-PL"/>
-        </w:rPr>
-      </w:pPr>
-      <w:r>
-        <w:rPr>
-          <w:sz w:val="22"/>
-          <w:szCs w:val="22"/>
-          <w:lang w:val="pl-PL"/>
-        </w:rPr>
-        <w:t>7. Bibliografia</w:t>
-      </w:r>
-    </w:p>
-    <w:p>
-      <w:pPr>
-        <w:spacing w:before="120" w:after="120"/>
-        <w:rPr>
-          <w:sz w:val="22"/>
-          <w:szCs w:val="22"/>
-          <w:lang w:val="pl-PL"/>
-        </w:rPr>
-      </w:pPr>
-      <w:r>
-        <w:rPr>
-          <w:sz w:val="22"/>
-          <w:szCs w:val="22"/>
-          <w:lang w:val="pl-PL"/>
-        </w:rPr>
-        <w:t xml:space="preserve">8. Spis rysunków </w:t>
-      </w:r>
-    </w:p>
-    <w:p>
-      <w:pPr>
-        <w:spacing w:before="120" w:after="120"/>
-        <w:rPr>
-          <w:sz w:val="26"/>
-          <w:szCs w:val="26"/>
-          <w:lang w:val="pl-PL"/>
-        </w:rPr>
-      </w:pPr>
-      <w:r>
-        <w:rPr>
-          <w:sz w:val="22"/>
-          <w:szCs w:val="22"/>
-          <w:lang w:val="pl-PL"/>
-        </w:rPr>
-        <w:t>9. Spis listingów</w:t>
-      </w:r>
-      <w:r>
-        <w:rPr>
-          <w:sz w:val="26"/>
-          <w:szCs w:val="26"/>
-          <w:lang w:val="pl-PL"/>
-        </w:rPr>
-        <w:t xml:space="preserve"> </w:t>
-      </w:r>
-    </w:p>
-    <w:p>
-      <w:pPr>
-        <w:rPr>
-          <w:sz w:val="26"/>
-          <w:szCs w:val="26"/>
-          <w:lang w:val="pl-PL"/>
-        </w:rPr>
-      </w:pPr>
+        <w:pStyle w:val="NormalnyWeb"/>
+        <w:numPr>
+          <w:ilvl w:val="0"/>
+          <w:numId w:val="12"/>
+        </w:numPr>
+        <w:spacing w:before="120" w:beforeAutospacing="0" w:after="0" w:afterAutospacing="0"/>
+        <w:textAlignment w:val="baseline"/>
+        <w:rPr>
+          <w:color w:val="000000"/>
+          <w:sz w:val="22"/>
+          <w:szCs w:val="22"/>
+        </w:rPr>
+      </w:pPr>
+      <w:r>
+        <w:rPr>
+          <w:color w:val="000000"/>
+          <w:sz w:val="22"/>
+          <w:szCs w:val="22"/>
+        </w:rPr>
+        <w:t>Wstęp</w:t>
+      </w:r>
+    </w:p>
+    <w:p>
+      <w:pPr>
+        <w:pStyle w:val="NormalnyWeb"/>
+        <w:numPr>
+          <w:ilvl w:val="1"/>
+          <w:numId w:val="12"/>
+        </w:numPr>
+        <w:spacing w:before="0" w:beforeAutospacing="0" w:after="0" w:afterAutospacing="0"/>
+        <w:textAlignment w:val="baseline"/>
+        <w:rPr>
+          <w:color w:val="000000"/>
+          <w:sz w:val="22"/>
+          <w:szCs w:val="22"/>
+        </w:rPr>
+      </w:pPr>
+      <w:r>
+        <w:rPr>
+          <w:color w:val="000000"/>
+          <w:sz w:val="22"/>
+          <w:szCs w:val="22"/>
+        </w:rPr>
+        <w:t>Cel pracy</w:t>
+      </w:r>
+    </w:p>
+    <w:p>
+      <w:pPr>
+        <w:pStyle w:val="NormalnyWeb"/>
+        <w:numPr>
+          <w:ilvl w:val="1"/>
+          <w:numId w:val="12"/>
+        </w:numPr>
+        <w:spacing w:before="0" w:beforeAutospacing="0" w:after="0" w:afterAutospacing="0"/>
+        <w:textAlignment w:val="baseline"/>
+        <w:rPr>
+          <w:color w:val="000000"/>
+          <w:sz w:val="22"/>
+          <w:szCs w:val="22"/>
+        </w:rPr>
+      </w:pPr>
+      <w:r>
+        <w:rPr>
+          <w:color w:val="000000"/>
+          <w:sz w:val="22"/>
+          <w:szCs w:val="22"/>
+        </w:rPr>
+        <w:t>Zakres pracy</w:t>
+      </w:r>
+    </w:p>
+    <w:p>
+      <w:pPr>
+        <w:pStyle w:val="NormalnyWeb"/>
+        <w:numPr>
+          <w:ilvl w:val="1"/>
+          <w:numId w:val="12"/>
+        </w:numPr>
+        <w:spacing w:before="0" w:beforeAutospacing="0" w:after="0" w:afterAutospacing="0"/>
+        <w:textAlignment w:val="baseline"/>
+        <w:rPr>
+          <w:color w:val="000000"/>
+          <w:sz w:val="22"/>
+          <w:szCs w:val="22"/>
+        </w:rPr>
+      </w:pPr>
+      <w:r>
+        <w:rPr>
+          <w:color w:val="000000"/>
+          <w:sz w:val="22"/>
+          <w:szCs w:val="22"/>
+        </w:rPr>
+        <w:t>Struktura pracy</w:t>
+      </w:r>
+    </w:p>
+    <w:p>
+      <w:pPr>
+        <w:pStyle w:val="NormalnyWeb"/>
+        <w:numPr>
+          <w:ilvl w:val="2"/>
+          <w:numId w:val="12"/>
+        </w:numPr>
+        <w:spacing w:before="0" w:beforeAutospacing="0" w:after="0" w:afterAutospacing="0"/>
+        <w:textAlignment w:val="baseline"/>
+        <w:rPr>
+          <w:color w:val="000000"/>
+          <w:sz w:val="22"/>
+          <w:szCs w:val="22"/>
+        </w:rPr>
+      </w:pPr>
+      <w:r>
+        <w:rPr>
+          <w:color w:val="000000"/>
+          <w:sz w:val="22"/>
+          <w:szCs w:val="22"/>
+        </w:rPr>
+        <w:t>Jan Biały</w:t>
+      </w:r>
+    </w:p>
+    <w:p>
+      <w:pPr>
+        <w:pStyle w:val="NormalnyWeb"/>
+        <w:numPr>
+          <w:ilvl w:val="2"/>
+          <w:numId w:val="12"/>
+        </w:numPr>
+        <w:spacing w:before="0" w:beforeAutospacing="0" w:after="0" w:afterAutospacing="0"/>
+        <w:textAlignment w:val="baseline"/>
+        <w:rPr>
+          <w:color w:val="000000"/>
+          <w:sz w:val="22"/>
+          <w:szCs w:val="22"/>
+        </w:rPr>
+      </w:pPr>
+      <w:r>
+        <w:rPr>
+          <w:color w:val="000000"/>
+          <w:sz w:val="22"/>
+          <w:szCs w:val="22"/>
+        </w:rPr>
+        <w:t>Piotr Stawski</w:t>
+      </w:r>
+    </w:p>
+    <w:p>
+      <w:pPr>
+        <w:pStyle w:val="NormalnyWeb"/>
+        <w:numPr>
+          <w:ilvl w:val="0"/>
+          <w:numId w:val="12"/>
+        </w:numPr>
+        <w:spacing w:before="0" w:beforeAutospacing="0" w:after="0" w:afterAutospacing="0"/>
+        <w:textAlignment w:val="baseline"/>
+        <w:rPr>
+          <w:color w:val="000000"/>
+          <w:sz w:val="22"/>
+          <w:szCs w:val="22"/>
+        </w:rPr>
+      </w:pPr>
+      <w:r>
+        <w:rPr>
+          <w:color w:val="000000"/>
+          <w:sz w:val="22"/>
+          <w:szCs w:val="22"/>
+        </w:rPr>
+        <w:t>Podstawy teoretyczne</w:t>
+      </w:r>
+    </w:p>
+    <w:p>
+      <w:pPr>
+        <w:pStyle w:val="NormalnyWeb"/>
+        <w:numPr>
+          <w:ilvl w:val="1"/>
+          <w:numId w:val="12"/>
+        </w:numPr>
+        <w:spacing w:before="0" w:beforeAutospacing="0" w:after="0" w:afterAutospacing="0"/>
+        <w:textAlignment w:val="baseline"/>
+        <w:rPr>
+          <w:color w:val="000000"/>
+          <w:sz w:val="22"/>
+          <w:szCs w:val="22"/>
+        </w:rPr>
+      </w:pPr>
+      <w:r>
+        <w:rPr>
+          <w:color w:val="000000"/>
+          <w:sz w:val="22"/>
+          <w:szCs w:val="22"/>
+        </w:rPr>
+        <w:t>Protokół</w:t>
+      </w:r>
+    </w:p>
+    <w:p>
+      <w:pPr>
+        <w:pStyle w:val="NormalnyWeb"/>
+        <w:numPr>
+          <w:ilvl w:val="2"/>
+          <w:numId w:val="12"/>
+        </w:numPr>
+        <w:spacing w:before="0" w:beforeAutospacing="0" w:after="0" w:afterAutospacing="0"/>
+        <w:textAlignment w:val="baseline"/>
+        <w:rPr>
+          <w:color w:val="000000"/>
+          <w:sz w:val="22"/>
+          <w:szCs w:val="22"/>
+        </w:rPr>
+      </w:pPr>
+      <w:r>
+        <w:rPr>
+          <w:color w:val="000000"/>
+          <w:sz w:val="22"/>
+          <w:szCs w:val="22"/>
+        </w:rPr>
+        <w:t>Czym jest ISO/OSI</w:t>
+      </w:r>
+    </w:p>
+    <w:p>
+      <w:pPr>
+        <w:pStyle w:val="NormalnyWeb"/>
+        <w:numPr>
+          <w:ilvl w:val="2"/>
+          <w:numId w:val="12"/>
+        </w:numPr>
+        <w:spacing w:before="0" w:beforeAutospacing="0" w:after="0" w:afterAutospacing="0"/>
+        <w:textAlignment w:val="baseline"/>
+        <w:rPr>
+          <w:color w:val="000000"/>
+          <w:sz w:val="22"/>
+          <w:szCs w:val="22"/>
+        </w:rPr>
+      </w:pPr>
+      <w:r>
+        <w:rPr>
+          <w:color w:val="000000"/>
+          <w:sz w:val="22"/>
+          <w:szCs w:val="22"/>
+        </w:rPr>
+        <w:t>Stos TCP/IP</w:t>
+      </w:r>
+    </w:p>
+    <w:p>
+      <w:pPr>
+        <w:pStyle w:val="NormalnyWeb"/>
+        <w:numPr>
+          <w:ilvl w:val="2"/>
+          <w:numId w:val="12"/>
+        </w:numPr>
+        <w:spacing w:before="0" w:beforeAutospacing="0" w:after="0" w:afterAutospacing="0"/>
+        <w:textAlignment w:val="baseline"/>
+        <w:rPr>
+          <w:color w:val="000000"/>
+          <w:sz w:val="22"/>
+          <w:szCs w:val="22"/>
+        </w:rPr>
+      </w:pPr>
+      <w:r>
+        <w:rPr>
+          <w:color w:val="000000"/>
+          <w:sz w:val="22"/>
+          <w:szCs w:val="22"/>
+        </w:rPr>
+        <w:t>Programowanie protokołu</w:t>
+      </w:r>
+    </w:p>
+    <w:p>
+      <w:pPr>
+        <w:pStyle w:val="NormalnyWeb"/>
+        <w:numPr>
+          <w:ilvl w:val="1"/>
+          <w:numId w:val="12"/>
+        </w:numPr>
+        <w:spacing w:before="0" w:beforeAutospacing="0" w:after="0" w:afterAutospacing="0"/>
+        <w:textAlignment w:val="baseline"/>
+        <w:rPr>
+          <w:color w:val="000000"/>
+          <w:sz w:val="22"/>
+          <w:szCs w:val="22"/>
+        </w:rPr>
+      </w:pPr>
+      <w:r>
+        <w:rPr>
+          <w:color w:val="000000"/>
+          <w:sz w:val="22"/>
+          <w:szCs w:val="22"/>
+        </w:rPr>
+        <w:t>Architektura</w:t>
+      </w:r>
+    </w:p>
+    <w:p>
+      <w:pPr>
+        <w:pStyle w:val="NormalnyWeb"/>
+        <w:numPr>
+          <w:ilvl w:val="2"/>
+          <w:numId w:val="12"/>
+        </w:numPr>
+        <w:spacing w:before="0" w:beforeAutospacing="0" w:after="0" w:afterAutospacing="0"/>
+        <w:textAlignment w:val="baseline"/>
+        <w:rPr>
+          <w:color w:val="000000"/>
+          <w:sz w:val="22"/>
+          <w:szCs w:val="22"/>
+        </w:rPr>
+      </w:pPr>
+      <w:r>
+        <w:rPr>
+          <w:color w:val="000000"/>
+          <w:sz w:val="22"/>
+          <w:szCs w:val="22"/>
+        </w:rPr>
+        <w:t>Tryb połączeniowy i bezpołączeniowy</w:t>
+      </w:r>
+    </w:p>
+    <w:p>
+      <w:pPr>
+        <w:pStyle w:val="NormalnyWeb"/>
+        <w:numPr>
+          <w:ilvl w:val="2"/>
+          <w:numId w:val="12"/>
+        </w:numPr>
+        <w:spacing w:before="0" w:beforeAutospacing="0" w:after="0" w:afterAutospacing="0"/>
+        <w:textAlignment w:val="baseline"/>
+        <w:rPr>
+          <w:color w:val="000000"/>
+          <w:sz w:val="22"/>
+          <w:szCs w:val="22"/>
+        </w:rPr>
+      </w:pPr>
+      <w:r>
+        <w:rPr>
+          <w:color w:val="000000"/>
+          <w:sz w:val="22"/>
+          <w:szCs w:val="22"/>
+        </w:rPr>
+        <w:t>Architektura systemu</w:t>
+      </w:r>
+    </w:p>
+    <w:p>
+      <w:pPr>
+        <w:pStyle w:val="NormalnyWeb"/>
+        <w:numPr>
+          <w:ilvl w:val="0"/>
+          <w:numId w:val="12"/>
+        </w:numPr>
+        <w:spacing w:before="0" w:beforeAutospacing="0" w:after="0" w:afterAutospacing="0"/>
+        <w:textAlignment w:val="baseline"/>
+        <w:rPr>
+          <w:color w:val="000000"/>
+          <w:sz w:val="22"/>
+          <w:szCs w:val="22"/>
+        </w:rPr>
+      </w:pPr>
+      <w:r>
+        <w:rPr>
+          <w:color w:val="000000"/>
+          <w:sz w:val="22"/>
+          <w:szCs w:val="22"/>
+        </w:rPr>
+        <w:t>Protokół sieciowy</w:t>
+      </w:r>
+    </w:p>
+    <w:p>
+      <w:pPr>
+        <w:pStyle w:val="NormalnyWeb"/>
+        <w:numPr>
+          <w:ilvl w:val="1"/>
+          <w:numId w:val="12"/>
+        </w:numPr>
+        <w:spacing w:before="0" w:beforeAutospacing="0" w:after="0" w:afterAutospacing="0"/>
+        <w:textAlignment w:val="baseline"/>
+        <w:rPr>
+          <w:color w:val="000000"/>
+          <w:sz w:val="22"/>
+          <w:szCs w:val="22"/>
+        </w:rPr>
+      </w:pPr>
+      <w:r>
+        <w:rPr>
+          <w:color w:val="000000"/>
+          <w:sz w:val="22"/>
+          <w:szCs w:val="22"/>
+        </w:rPr>
+        <w:t>Opis protokołu</w:t>
+      </w:r>
+    </w:p>
+    <w:p>
+      <w:pPr>
+        <w:pStyle w:val="NormalnyWeb"/>
+        <w:numPr>
+          <w:ilvl w:val="1"/>
+          <w:numId w:val="12"/>
+        </w:numPr>
+        <w:spacing w:before="0" w:beforeAutospacing="0" w:after="0" w:afterAutospacing="0"/>
+        <w:textAlignment w:val="baseline"/>
+        <w:rPr>
+          <w:color w:val="000000"/>
+          <w:sz w:val="22"/>
+          <w:szCs w:val="22"/>
+        </w:rPr>
+      </w:pPr>
+      <w:r>
+        <w:rPr>
+          <w:color w:val="000000"/>
+          <w:sz w:val="22"/>
+          <w:szCs w:val="22"/>
+        </w:rPr>
+        <w:t>Elementy protokołu</w:t>
+      </w:r>
+    </w:p>
+    <w:p>
+      <w:pPr>
+        <w:pStyle w:val="NormalnyWeb"/>
+        <w:numPr>
+          <w:ilvl w:val="1"/>
+          <w:numId w:val="12"/>
+        </w:numPr>
+        <w:spacing w:before="0" w:beforeAutospacing="0" w:after="0" w:afterAutospacing="0"/>
+        <w:textAlignment w:val="baseline"/>
+        <w:rPr>
+          <w:color w:val="000000"/>
+          <w:sz w:val="22"/>
+          <w:szCs w:val="22"/>
+        </w:rPr>
+      </w:pPr>
+      <w:r>
+        <w:rPr>
+          <w:color w:val="000000"/>
+          <w:sz w:val="22"/>
+          <w:szCs w:val="22"/>
+        </w:rPr>
+        <w:t>Implementacja protokołu</w:t>
+      </w:r>
+    </w:p>
+    <w:p>
+      <w:pPr>
+        <w:pStyle w:val="NormalnyWeb"/>
+        <w:numPr>
+          <w:ilvl w:val="1"/>
+          <w:numId w:val="12"/>
+        </w:numPr>
+        <w:spacing w:before="0" w:beforeAutospacing="0" w:after="0" w:afterAutospacing="0"/>
+        <w:textAlignment w:val="baseline"/>
+        <w:rPr>
+          <w:color w:val="000000"/>
+          <w:sz w:val="22"/>
+          <w:szCs w:val="22"/>
+        </w:rPr>
+      </w:pPr>
+      <w:r>
+        <w:rPr>
+          <w:color w:val="000000"/>
+          <w:sz w:val="22"/>
+          <w:szCs w:val="22"/>
+        </w:rPr>
+        <w:t>Testy jednostkowe</w:t>
+      </w:r>
+    </w:p>
+    <w:p>
+      <w:pPr>
+        <w:pStyle w:val="NormalnyWeb"/>
+        <w:numPr>
+          <w:ilvl w:val="0"/>
+          <w:numId w:val="12"/>
+        </w:numPr>
+        <w:spacing w:before="0" w:beforeAutospacing="0" w:after="0" w:afterAutospacing="0"/>
+        <w:textAlignment w:val="baseline"/>
+        <w:rPr>
+          <w:color w:val="000000"/>
+          <w:sz w:val="22"/>
+          <w:szCs w:val="22"/>
+        </w:rPr>
+      </w:pPr>
+      <w:r>
+        <w:rPr>
+          <w:color w:val="000000"/>
+          <w:sz w:val="22"/>
+          <w:szCs w:val="22"/>
+        </w:rPr>
+        <w:t>Serwer</w:t>
+      </w:r>
+    </w:p>
+    <w:p>
+      <w:pPr>
+        <w:pStyle w:val="NormalnyWeb"/>
+        <w:numPr>
+          <w:ilvl w:val="1"/>
+          <w:numId w:val="12"/>
+        </w:numPr>
+        <w:spacing w:before="0" w:beforeAutospacing="0" w:after="0" w:afterAutospacing="0"/>
+        <w:textAlignment w:val="baseline"/>
+        <w:rPr>
+          <w:color w:val="000000"/>
+          <w:sz w:val="22"/>
+          <w:szCs w:val="22"/>
+        </w:rPr>
+      </w:pPr>
+      <w:r>
+        <w:rPr>
+          <w:color w:val="000000"/>
+          <w:sz w:val="22"/>
+          <w:szCs w:val="22"/>
+        </w:rPr>
+        <w:t>Opis</w:t>
+      </w:r>
+    </w:p>
+    <w:p>
+      <w:pPr>
+        <w:pStyle w:val="NormalnyWeb"/>
+        <w:numPr>
+          <w:ilvl w:val="1"/>
+          <w:numId w:val="12"/>
+        </w:numPr>
+        <w:spacing w:before="0" w:beforeAutospacing="0" w:after="0" w:afterAutospacing="0"/>
+        <w:textAlignment w:val="baseline"/>
+        <w:rPr>
+          <w:color w:val="000000"/>
+          <w:sz w:val="22"/>
+          <w:szCs w:val="22"/>
+        </w:rPr>
+      </w:pPr>
+      <w:r>
+        <w:rPr>
+          <w:color w:val="000000"/>
+          <w:sz w:val="22"/>
+          <w:szCs w:val="22"/>
+        </w:rPr>
+        <w:t>Implementacja</w:t>
+      </w:r>
+    </w:p>
+    <w:p>
+      <w:pPr>
+        <w:pStyle w:val="NormalnyWeb"/>
+        <w:numPr>
+          <w:ilvl w:val="1"/>
+          <w:numId w:val="12"/>
+        </w:numPr>
+        <w:spacing w:before="0" w:beforeAutospacing="0" w:after="0" w:afterAutospacing="0"/>
+        <w:textAlignment w:val="baseline"/>
+        <w:rPr>
+          <w:color w:val="000000"/>
+          <w:sz w:val="22"/>
+          <w:szCs w:val="22"/>
+        </w:rPr>
+      </w:pPr>
+      <w:r>
+        <w:rPr>
+          <w:color w:val="000000"/>
+          <w:sz w:val="22"/>
+          <w:szCs w:val="22"/>
+        </w:rPr>
+        <w:t>Dziennik pracy</w:t>
+      </w:r>
+    </w:p>
+    <w:p>
+      <w:pPr>
+        <w:pStyle w:val="NormalnyWeb"/>
+        <w:numPr>
+          <w:ilvl w:val="0"/>
+          <w:numId w:val="12"/>
+        </w:numPr>
+        <w:spacing w:before="0" w:beforeAutospacing="0" w:after="0" w:afterAutospacing="0"/>
+        <w:textAlignment w:val="baseline"/>
+        <w:rPr>
+          <w:color w:val="000000"/>
+          <w:sz w:val="22"/>
+          <w:szCs w:val="22"/>
+        </w:rPr>
+      </w:pPr>
+      <w:r>
+        <w:rPr>
+          <w:color w:val="000000"/>
+          <w:sz w:val="22"/>
+          <w:szCs w:val="22"/>
+        </w:rPr>
+        <w:t>Projekt aplikacji</w:t>
+      </w:r>
+    </w:p>
+    <w:p>
+      <w:pPr>
+        <w:pStyle w:val="NormalnyWeb"/>
+        <w:numPr>
+          <w:ilvl w:val="1"/>
+          <w:numId w:val="12"/>
+        </w:numPr>
+        <w:spacing w:before="0" w:beforeAutospacing="0" w:after="0" w:afterAutospacing="0"/>
+        <w:textAlignment w:val="baseline"/>
+        <w:rPr>
+          <w:color w:val="000000"/>
+          <w:sz w:val="22"/>
+          <w:szCs w:val="22"/>
+        </w:rPr>
+      </w:pPr>
+      <w:r>
+        <w:rPr>
+          <w:color w:val="000000"/>
+          <w:sz w:val="22"/>
+          <w:szCs w:val="22"/>
+        </w:rPr>
+        <w:t>Wymagania funkcjonalne</w:t>
+      </w:r>
+    </w:p>
+    <w:p>
+      <w:pPr>
+        <w:pStyle w:val="NormalnyWeb"/>
+        <w:numPr>
+          <w:ilvl w:val="1"/>
+          <w:numId w:val="12"/>
+        </w:numPr>
+        <w:spacing w:before="0" w:beforeAutospacing="0" w:after="0" w:afterAutospacing="0"/>
+        <w:textAlignment w:val="baseline"/>
+        <w:rPr>
+          <w:color w:val="000000"/>
+          <w:sz w:val="22"/>
+          <w:szCs w:val="22"/>
+        </w:rPr>
+      </w:pPr>
+      <w:r>
+        <w:rPr>
+          <w:color w:val="000000"/>
+          <w:sz w:val="22"/>
+          <w:szCs w:val="22"/>
+        </w:rPr>
+        <w:t>Wymagania niefunkcjonalne</w:t>
+      </w:r>
+    </w:p>
+    <w:p>
+      <w:pPr>
+        <w:pStyle w:val="NormalnyWeb"/>
+        <w:numPr>
+          <w:ilvl w:val="1"/>
+          <w:numId w:val="12"/>
+        </w:numPr>
+        <w:spacing w:before="0" w:beforeAutospacing="0" w:after="0" w:afterAutospacing="0"/>
+        <w:textAlignment w:val="baseline"/>
+        <w:rPr>
+          <w:color w:val="000000"/>
+          <w:sz w:val="22"/>
+          <w:szCs w:val="22"/>
+        </w:rPr>
+      </w:pPr>
+      <w:r>
+        <w:rPr>
+          <w:color w:val="000000"/>
+          <w:sz w:val="22"/>
+          <w:szCs w:val="22"/>
+        </w:rPr>
+        <w:t>Przypadki użycia</w:t>
+      </w:r>
+    </w:p>
+    <w:p>
+      <w:pPr>
+        <w:pStyle w:val="NormalnyWeb"/>
+        <w:numPr>
+          <w:ilvl w:val="1"/>
+          <w:numId w:val="12"/>
+        </w:numPr>
+        <w:spacing w:before="0" w:beforeAutospacing="0" w:after="0" w:afterAutospacing="0"/>
+        <w:textAlignment w:val="baseline"/>
+        <w:rPr>
+          <w:color w:val="000000"/>
+          <w:sz w:val="22"/>
+          <w:szCs w:val="22"/>
+        </w:rPr>
+      </w:pPr>
+      <w:r>
+        <w:rPr>
+          <w:color w:val="000000"/>
+          <w:sz w:val="22"/>
+          <w:szCs w:val="22"/>
+        </w:rPr>
+        <w:t>Diagram Klas</w:t>
+      </w:r>
+    </w:p>
+    <w:p>
+      <w:pPr>
+        <w:pStyle w:val="NormalnyWeb"/>
+        <w:numPr>
+          <w:ilvl w:val="0"/>
+          <w:numId w:val="12"/>
+        </w:numPr>
+        <w:spacing w:before="0" w:beforeAutospacing="0" w:after="0" w:afterAutospacing="0"/>
+        <w:textAlignment w:val="baseline"/>
+        <w:rPr>
+          <w:color w:val="000000"/>
+          <w:sz w:val="22"/>
+          <w:szCs w:val="22"/>
+        </w:rPr>
+      </w:pPr>
+      <w:r>
+        <w:rPr>
+          <w:color w:val="000000"/>
+          <w:sz w:val="22"/>
+          <w:szCs w:val="22"/>
+        </w:rPr>
+        <w:t>Interfejs</w:t>
+      </w:r>
+    </w:p>
+    <w:p>
+      <w:pPr>
+        <w:pStyle w:val="NormalnyWeb"/>
+        <w:numPr>
+          <w:ilvl w:val="1"/>
+          <w:numId w:val="12"/>
+        </w:numPr>
+        <w:spacing w:before="0" w:beforeAutospacing="0" w:after="0" w:afterAutospacing="0"/>
+        <w:textAlignment w:val="baseline"/>
+        <w:rPr>
+          <w:color w:val="000000"/>
+          <w:sz w:val="22"/>
+          <w:szCs w:val="22"/>
+        </w:rPr>
+      </w:pPr>
+      <w:r>
+        <w:rPr>
+          <w:color w:val="000000"/>
+          <w:sz w:val="22"/>
+          <w:szCs w:val="22"/>
+        </w:rPr>
+        <w:t>Podstawowe elementy interfejs</w:t>
+      </w:r>
+    </w:p>
+    <w:p>
+      <w:pPr>
+        <w:pStyle w:val="NormalnyWeb"/>
+        <w:numPr>
+          <w:ilvl w:val="1"/>
+          <w:numId w:val="12"/>
+        </w:numPr>
+        <w:spacing w:before="0" w:beforeAutospacing="0" w:after="0" w:afterAutospacing="0"/>
+        <w:textAlignment w:val="baseline"/>
+        <w:rPr>
+          <w:color w:val="000000"/>
+          <w:sz w:val="22"/>
+          <w:szCs w:val="22"/>
+        </w:rPr>
+      </w:pPr>
+      <w:r>
+        <w:rPr>
+          <w:color w:val="000000"/>
+          <w:sz w:val="22"/>
+          <w:szCs w:val="22"/>
+        </w:rPr>
+        <w:t>Interfejs w fazie ustawiania obiektów</w:t>
+      </w:r>
+    </w:p>
+    <w:p>
+      <w:pPr>
+        <w:pStyle w:val="NormalnyWeb"/>
+        <w:numPr>
+          <w:ilvl w:val="1"/>
+          <w:numId w:val="12"/>
+        </w:numPr>
+        <w:spacing w:before="0" w:beforeAutospacing="0" w:after="0" w:afterAutospacing="0"/>
+        <w:textAlignment w:val="baseline"/>
+        <w:rPr>
+          <w:color w:val="000000"/>
+          <w:sz w:val="22"/>
+          <w:szCs w:val="22"/>
+        </w:rPr>
+      </w:pPr>
+      <w:r>
+        <w:rPr>
+          <w:color w:val="000000"/>
+          <w:sz w:val="22"/>
+          <w:szCs w:val="22"/>
+        </w:rPr>
+        <w:t xml:space="preserve">Interfejs w fazie gry </w:t>
+      </w:r>
+    </w:p>
+    <w:p>
+      <w:pPr>
+        <w:pStyle w:val="NormalnyWeb"/>
+        <w:numPr>
+          <w:ilvl w:val="0"/>
+          <w:numId w:val="12"/>
+        </w:numPr>
+        <w:spacing w:before="0" w:beforeAutospacing="0" w:after="0" w:afterAutospacing="0"/>
+        <w:textAlignment w:val="baseline"/>
+        <w:rPr>
+          <w:color w:val="000000"/>
+          <w:sz w:val="22"/>
+          <w:szCs w:val="22"/>
+        </w:rPr>
+      </w:pPr>
+      <w:r>
+        <w:rPr>
+          <w:color w:val="000000"/>
+          <w:sz w:val="22"/>
+          <w:szCs w:val="22"/>
+        </w:rPr>
+        <w:t>Implementacja gry</w:t>
+      </w:r>
+    </w:p>
+    <w:p>
+      <w:pPr>
+        <w:pStyle w:val="NormalnyWeb"/>
+        <w:numPr>
+          <w:ilvl w:val="1"/>
+          <w:numId w:val="12"/>
+        </w:numPr>
+        <w:spacing w:before="0" w:beforeAutospacing="0" w:after="0" w:afterAutospacing="0"/>
+        <w:textAlignment w:val="baseline"/>
+        <w:rPr>
+          <w:color w:val="000000"/>
+          <w:sz w:val="22"/>
+          <w:szCs w:val="22"/>
+        </w:rPr>
+      </w:pPr>
+      <w:r>
+        <w:rPr>
+          <w:color w:val="000000"/>
+          <w:sz w:val="22"/>
+          <w:szCs w:val="22"/>
+        </w:rPr>
+        <w:t>Środowisko programistyczne</w:t>
+      </w:r>
+    </w:p>
+    <w:p>
+      <w:pPr>
+        <w:pStyle w:val="NormalnyWeb"/>
+        <w:numPr>
+          <w:ilvl w:val="1"/>
+          <w:numId w:val="12"/>
+        </w:numPr>
+        <w:spacing w:before="0" w:beforeAutospacing="0" w:after="0" w:afterAutospacing="0"/>
+        <w:textAlignment w:val="baseline"/>
+        <w:rPr>
+          <w:color w:val="000000"/>
+          <w:sz w:val="22"/>
+          <w:szCs w:val="22"/>
+        </w:rPr>
+      </w:pPr>
+      <w:r>
+        <w:rPr>
+          <w:color w:val="000000"/>
+          <w:sz w:val="22"/>
+          <w:szCs w:val="22"/>
+        </w:rPr>
+        <w:t>Struktura plików i katalogów</w:t>
+      </w:r>
+    </w:p>
+    <w:p>
+      <w:pPr>
+        <w:pStyle w:val="NormalnyWeb"/>
+        <w:numPr>
+          <w:ilvl w:val="1"/>
+          <w:numId w:val="12"/>
+        </w:numPr>
+        <w:spacing w:before="0" w:beforeAutospacing="0" w:after="0" w:afterAutospacing="0"/>
+        <w:textAlignment w:val="baseline"/>
+        <w:rPr>
+          <w:color w:val="000000"/>
+          <w:sz w:val="22"/>
+          <w:szCs w:val="22"/>
+        </w:rPr>
+      </w:pPr>
+      <w:r>
+        <w:rPr>
+          <w:color w:val="000000"/>
+          <w:sz w:val="22"/>
+          <w:szCs w:val="22"/>
+        </w:rPr>
+        <w:t>Narzędzia</w:t>
+      </w:r>
+    </w:p>
+    <w:p>
+      <w:pPr>
+        <w:pStyle w:val="NormalnyWeb"/>
+        <w:numPr>
+          <w:ilvl w:val="1"/>
+          <w:numId w:val="12"/>
+        </w:numPr>
+        <w:spacing w:before="0" w:beforeAutospacing="0" w:after="0" w:afterAutospacing="0"/>
+        <w:textAlignment w:val="baseline"/>
+        <w:rPr>
+          <w:color w:val="000000"/>
+          <w:sz w:val="22"/>
+          <w:szCs w:val="22"/>
+        </w:rPr>
+      </w:pPr>
+      <w:r>
+        <w:rPr>
+          <w:color w:val="000000"/>
+          <w:sz w:val="22"/>
+          <w:szCs w:val="22"/>
+        </w:rPr>
+        <w:t>Techniki programistyczne wykorzystane w aplikacji</w:t>
+      </w:r>
+    </w:p>
+    <w:p>
+      <w:pPr>
+        <w:pStyle w:val="NormalnyWeb"/>
+        <w:numPr>
+          <w:ilvl w:val="1"/>
+          <w:numId w:val="12"/>
+        </w:numPr>
+        <w:spacing w:before="0" w:beforeAutospacing="0" w:after="0" w:afterAutospacing="0"/>
+        <w:textAlignment w:val="baseline"/>
+        <w:rPr>
+          <w:color w:val="000000"/>
+          <w:sz w:val="22"/>
+          <w:szCs w:val="22"/>
+        </w:rPr>
+      </w:pPr>
+      <w:r>
+        <w:rPr>
+          <w:color w:val="000000"/>
+          <w:sz w:val="22"/>
+          <w:szCs w:val="22"/>
+        </w:rPr>
+        <w:t>Biblioteki</w:t>
+      </w:r>
+    </w:p>
+    <w:p>
+      <w:pPr>
+        <w:pStyle w:val="NormalnyWeb"/>
+        <w:numPr>
+          <w:ilvl w:val="1"/>
+          <w:numId w:val="12"/>
+        </w:numPr>
+        <w:spacing w:before="0" w:beforeAutospacing="0" w:after="0" w:afterAutospacing="0"/>
+        <w:textAlignment w:val="baseline"/>
+        <w:rPr>
+          <w:color w:val="000000"/>
+          <w:sz w:val="22"/>
+          <w:szCs w:val="22"/>
+        </w:rPr>
+      </w:pPr>
+      <w:r>
+        <w:rPr>
+          <w:color w:val="000000"/>
+          <w:sz w:val="22"/>
+          <w:szCs w:val="22"/>
+        </w:rPr>
+        <w:t>Fragmenty kodu źródłowego</w:t>
+      </w:r>
+    </w:p>
+    <w:p>
+      <w:pPr>
+        <w:pStyle w:val="NormalnyWeb"/>
+        <w:numPr>
+          <w:ilvl w:val="1"/>
+          <w:numId w:val="12"/>
+        </w:numPr>
+        <w:spacing w:before="0" w:beforeAutospacing="0" w:after="0" w:afterAutospacing="0"/>
+        <w:textAlignment w:val="baseline"/>
+        <w:rPr>
+          <w:color w:val="000000"/>
+          <w:sz w:val="22"/>
+          <w:szCs w:val="22"/>
+        </w:rPr>
+      </w:pPr>
+      <w:r>
+        <w:rPr>
+          <w:color w:val="000000"/>
+          <w:sz w:val="22"/>
+          <w:szCs w:val="22"/>
+        </w:rPr>
+        <w:t>Implementacja protokołu sieciowego</w:t>
+      </w:r>
+    </w:p>
+    <w:p>
+      <w:pPr>
+        <w:pStyle w:val="NormalnyWeb"/>
+        <w:numPr>
+          <w:ilvl w:val="1"/>
+          <w:numId w:val="12"/>
+        </w:numPr>
+        <w:spacing w:before="0" w:beforeAutospacing="0" w:after="0" w:afterAutospacing="0"/>
+        <w:textAlignment w:val="baseline"/>
+        <w:rPr>
+          <w:color w:val="000000"/>
+          <w:sz w:val="22"/>
+          <w:szCs w:val="22"/>
+        </w:rPr>
+      </w:pPr>
+      <w:r>
+        <w:rPr>
+          <w:color w:val="000000"/>
+          <w:sz w:val="22"/>
+          <w:szCs w:val="22"/>
+        </w:rPr>
+        <w:t>Problemy implementacyjne</w:t>
+      </w:r>
+    </w:p>
+    <w:p>
+      <w:pPr>
+        <w:pStyle w:val="NormalnyWeb"/>
+        <w:numPr>
+          <w:ilvl w:val="1"/>
+          <w:numId w:val="12"/>
+        </w:numPr>
+        <w:spacing w:before="0" w:beforeAutospacing="0" w:after="0" w:afterAutospacing="0"/>
+        <w:textAlignment w:val="baseline"/>
+        <w:rPr>
+          <w:color w:val="000000"/>
+          <w:sz w:val="22"/>
+          <w:szCs w:val="22"/>
+        </w:rPr>
+      </w:pPr>
+      <w:r>
+        <w:rPr>
+          <w:color w:val="000000"/>
+          <w:sz w:val="22"/>
+          <w:szCs w:val="22"/>
+        </w:rPr>
+        <w:t>Finalny wygląd aplikacji</w:t>
+      </w:r>
+    </w:p>
+    <w:p>
+      <w:pPr>
+        <w:pStyle w:val="NormalnyWeb"/>
+        <w:numPr>
+          <w:ilvl w:val="0"/>
+          <w:numId w:val="12"/>
+        </w:numPr>
+        <w:spacing w:before="0" w:beforeAutospacing="0" w:after="0" w:afterAutospacing="0"/>
+        <w:textAlignment w:val="baseline"/>
+        <w:rPr>
+          <w:color w:val="000000"/>
+          <w:sz w:val="22"/>
+          <w:szCs w:val="22"/>
+        </w:rPr>
+      </w:pPr>
+      <w:r>
+        <w:rPr>
+          <w:color w:val="000000"/>
+          <w:sz w:val="22"/>
+          <w:szCs w:val="22"/>
+        </w:rPr>
+        <w:t>Testy</w:t>
+      </w:r>
+    </w:p>
+    <w:p>
+      <w:pPr>
+        <w:pStyle w:val="NormalnyWeb"/>
+        <w:numPr>
+          <w:ilvl w:val="1"/>
+          <w:numId w:val="12"/>
+        </w:numPr>
+        <w:spacing w:before="0" w:beforeAutospacing="0" w:after="0" w:afterAutospacing="0"/>
+        <w:textAlignment w:val="baseline"/>
+        <w:rPr>
+          <w:color w:val="000000"/>
+          <w:sz w:val="22"/>
+          <w:szCs w:val="22"/>
+        </w:rPr>
+      </w:pPr>
+      <w:r>
+        <w:rPr>
+          <w:color w:val="000000"/>
+          <w:sz w:val="22"/>
+          <w:szCs w:val="22"/>
+        </w:rPr>
+        <w:t>Testy jednostkowe</w:t>
+      </w:r>
+    </w:p>
+    <w:p>
+      <w:pPr>
+        <w:pStyle w:val="NormalnyWeb"/>
+        <w:numPr>
+          <w:ilvl w:val="1"/>
+          <w:numId w:val="12"/>
+        </w:numPr>
+        <w:spacing w:before="0" w:beforeAutospacing="0" w:after="0" w:afterAutospacing="0"/>
+        <w:textAlignment w:val="baseline"/>
+        <w:rPr>
+          <w:color w:val="000000"/>
+          <w:sz w:val="22"/>
+          <w:szCs w:val="22"/>
+        </w:rPr>
+      </w:pPr>
+      <w:r>
+        <w:rPr>
+          <w:color w:val="000000"/>
+          <w:sz w:val="22"/>
+          <w:szCs w:val="22"/>
+        </w:rPr>
+        <w:t>Scenariusze testowe</w:t>
+      </w:r>
+    </w:p>
+    <w:p>
+      <w:pPr>
+        <w:pStyle w:val="NormalnyWeb"/>
+        <w:numPr>
+          <w:ilvl w:val="0"/>
+          <w:numId w:val="12"/>
+        </w:numPr>
+        <w:spacing w:before="0" w:beforeAutospacing="0" w:after="0" w:afterAutospacing="0"/>
+        <w:textAlignment w:val="baseline"/>
+        <w:rPr>
+          <w:color w:val="000000"/>
+          <w:sz w:val="22"/>
+          <w:szCs w:val="22"/>
+        </w:rPr>
+      </w:pPr>
+      <w:r>
+        <w:rPr>
+          <w:color w:val="000000"/>
+          <w:sz w:val="22"/>
+          <w:szCs w:val="22"/>
+        </w:rPr>
+        <w:t>Podsumowanie</w:t>
+      </w:r>
+    </w:p>
+    <w:p>
+      <w:pPr>
+        <w:pStyle w:val="NormalnyWeb"/>
+        <w:numPr>
+          <w:ilvl w:val="0"/>
+          <w:numId w:val="12"/>
+        </w:numPr>
+        <w:spacing w:before="0" w:beforeAutospacing="0" w:after="0" w:afterAutospacing="0"/>
+        <w:textAlignment w:val="baseline"/>
+        <w:rPr>
+          <w:color w:val="000000"/>
+          <w:sz w:val="22"/>
+          <w:szCs w:val="22"/>
+        </w:rPr>
+      </w:pPr>
+      <w:r>
+        <w:rPr>
+          <w:color w:val="000000"/>
+          <w:sz w:val="22"/>
+          <w:szCs w:val="22"/>
+        </w:rPr>
+        <w:t>Bibliografia</w:t>
+      </w:r>
+    </w:p>
+    <w:p>
+      <w:pPr>
+        <w:pStyle w:val="NormalnyWeb"/>
+        <w:numPr>
+          <w:ilvl w:val="0"/>
+          <w:numId w:val="12"/>
+        </w:numPr>
+        <w:spacing w:before="0" w:beforeAutospacing="0" w:after="0" w:afterAutospacing="0"/>
+        <w:textAlignment w:val="baseline"/>
+        <w:rPr>
+          <w:color w:val="000000"/>
+          <w:sz w:val="22"/>
+          <w:szCs w:val="22"/>
+        </w:rPr>
+      </w:pPr>
+      <w:r>
+        <w:rPr>
+          <w:color w:val="000000"/>
+          <w:sz w:val="22"/>
+          <w:szCs w:val="22"/>
+        </w:rPr>
+        <w:t>Spis rysunków</w:t>
+      </w:r>
+    </w:p>
+    <w:p>
+      <w:pPr>
+        <w:pStyle w:val="NormalnyWeb"/>
+        <w:numPr>
+          <w:ilvl w:val="0"/>
+          <w:numId w:val="12"/>
+        </w:numPr>
+        <w:spacing w:before="0" w:beforeAutospacing="0" w:after="120" w:afterAutospacing="0"/>
+        <w:textAlignment w:val="baseline"/>
+        <w:rPr>
+          <w:color w:val="000000"/>
+          <w:sz w:val="22"/>
+          <w:szCs w:val="22"/>
+        </w:rPr>
+      </w:pPr>
+      <w:r>
+        <w:rPr>
+          <w:color w:val="000000"/>
+          <w:sz w:val="22"/>
+          <w:szCs w:val="22"/>
+        </w:rPr>
+        <w:t>Spis listingów</w:t>
+      </w:r>
     </w:p>
     <w:p>
       <w:pPr>
@@ -1597,6 +2101,92 @@
 <file path=word/numbering.xml><?xml version="1.0" encoding="utf-8"?>
 <w:numbering xmlns:wpc="http://schemas.microsoft.com/office/word/2010/wordprocessingCanvas" xmlns:cx="http://schemas.microsoft.com/office/drawing/2014/chartex" xmlns:cx1="http://schemas.microsoft.com/office/drawing/2015/9/8/chartex" xmlns:cx2="http://schemas.microsoft.com/office/drawing/2015/10/21/chartex" xmlns:cx3="http://schemas.microsoft.com/office/drawing/2016/5/9/chartex" xmlns:cx4="http://schemas.microsoft.com/office/drawing/2016/5/10/chartex" xmlns:cx5="http://schemas.microsoft.com/office/drawing/2016/5/11/chartex" xmlns:cx6="http://schemas.microsoft.com/office/drawing/2016/5/12/chartex" xmlns:cx7="http://schemas.microsoft.com/office/drawing/2016/5/13/chartex" xmlns:cx8="http://schemas.microsoft.com/office/drawing/2016/5/14/chartex" xmlns:mc="http://schemas.openxmlformats.org/markup-compatibility/2006" xmlns:aink="http://schemas.microsoft.com/office/drawing/2016/ink" xmlns:am3d="http://schemas.microsoft.com/office/drawing/2017/model3d" xmlns:o="urn:schemas-microsoft-com:office:office" xmlns:oel="http://schemas.microsoft.com/office/2019/extlst" xmlns:r="http://schemas.openxmlformats.org/officeDocument/2006/relationships" xmlns:m="http://schemas.openxmlformats.org/officeDocument/2006/math" xmlns:v="urn:schemas-microsoft-com:vml" xmlns:wp14="http://schemas.microsoft.com/office/word/2010/wordprocessingDrawing" xmlns:wp="http://schemas.openxmlformats.org/drawingml/2006/wordprocessingDrawing" xmlns:w10="urn:schemas-microsoft-com:office:word" xmlns:w="http://schemas.openxmlformats.org/wordprocessingml/2006/main" xmlns:w14="http://schemas.microsoft.com/office/word/2010/wordml" xmlns:w15="http://schemas.microsoft.com/office/word/2012/wordml" xmlns:w16cex="http://schemas.microsoft.com/office/word/2018/wordml/cex" xmlns:w16cid="http://schemas.microsoft.com/office/word/2016/wordml/cid" xmlns:w16="http://schemas.microsoft.com/office/word/2018/wordml" xmlns:w16sdtdh="http://schemas.microsoft.com/office/word/2020/wordml/sdtdatahash" xmlns:w16se="http://schemas.microsoft.com/office/word/2015/wordml/symex" xmlns:wpg="http://schemas.microsoft.com/office/word/2010/wordprocessingGroup" xmlns:wpi="http://schemas.microsoft.com/office/word/2010/wordprocessingInk" xmlns:wne="http://schemas.microsoft.com/office/word/2006/wordml" xmlns:wps="http://schemas.microsoft.com/office/word/2010/wordprocessingShape" mc:Ignorable="w14 w15 w16se w16cid w16 w16cex w16sdtdh wp14">
   <w:abstractNum w:abstractNumId="0" w15:restartNumberingAfterBreak="0">
+    <w:nsid w:val="1857652E"/>
+    <w:multiLevelType w:val="multilevel"/>
+    <w:tmpl w:val="0415001F"/>
+    <w:lvl w:ilvl="0">
+      <w:start w:val="1"/>
+      <w:numFmt w:val="decimal"/>
+      <w:lvlText w:val="%1."/>
+      <w:lvlJc w:val="left"/>
+      <w:pPr>
+        <w:ind w:left="360" w:hanging="360"/>
+      </w:pPr>
+    </w:lvl>
+    <w:lvl w:ilvl="1">
+      <w:start w:val="1"/>
+      <w:numFmt w:val="decimal"/>
+      <w:lvlText w:val="%1.%2."/>
+      <w:lvlJc w:val="left"/>
+      <w:pPr>
+        <w:ind w:left="792" w:hanging="432"/>
+      </w:pPr>
+    </w:lvl>
+    <w:lvl w:ilvl="2">
+      <w:start w:val="1"/>
+      <w:numFmt w:val="decimal"/>
+      <w:lvlText w:val="%1.%2.%3."/>
+      <w:lvlJc w:val="left"/>
+      <w:pPr>
+        <w:ind w:left="1224" w:hanging="504"/>
+      </w:pPr>
+    </w:lvl>
+    <w:lvl w:ilvl="3">
+      <w:start w:val="1"/>
+      <w:numFmt w:val="decimal"/>
+      <w:lvlText w:val="%1.%2.%3.%4."/>
+      <w:lvlJc w:val="left"/>
+      <w:pPr>
+        <w:ind w:left="1728" w:hanging="648"/>
+      </w:pPr>
+    </w:lvl>
+    <w:lvl w:ilvl="4">
+      <w:start w:val="1"/>
+      <w:numFmt w:val="decimal"/>
+      <w:lvlText w:val="%1.%2.%3.%4.%5."/>
+      <w:lvlJc w:val="left"/>
+      <w:pPr>
+        <w:ind w:left="2232" w:hanging="792"/>
+      </w:pPr>
+    </w:lvl>
+    <w:lvl w:ilvl="5">
+      <w:start w:val="1"/>
+      <w:numFmt w:val="decimal"/>
+      <w:lvlText w:val="%1.%2.%3.%4.%5.%6."/>
+      <w:lvlJc w:val="left"/>
+      <w:pPr>
+        <w:ind w:left="2736" w:hanging="936"/>
+      </w:pPr>
+    </w:lvl>
+    <w:lvl w:ilvl="6">
+      <w:start w:val="1"/>
+      <w:numFmt w:val="decimal"/>
+      <w:lvlText w:val="%1.%2.%3.%4.%5.%6.%7."/>
+      <w:lvlJc w:val="left"/>
+      <w:pPr>
+        <w:ind w:left="3240" w:hanging="1080"/>
+      </w:pPr>
+    </w:lvl>
+    <w:lvl w:ilvl="7">
+      <w:start w:val="1"/>
+      <w:numFmt w:val="decimal"/>
+      <w:lvlText w:val="%1.%2.%3.%4.%5.%6.%7.%8."/>
+      <w:lvlJc w:val="left"/>
+      <w:pPr>
+        <w:ind w:left="3744" w:hanging="1224"/>
+      </w:pPr>
+    </w:lvl>
+    <w:lvl w:ilvl="8">
+      <w:start w:val="1"/>
+      <w:numFmt w:val="decimal"/>
+      <w:lvlText w:val="%1.%2.%3.%4.%5.%6.%7.%8.%9."/>
+      <w:lvlJc w:val="left"/>
+      <w:pPr>
+        <w:ind w:left="4320" w:hanging="1440"/>
+      </w:pPr>
+    </w:lvl>
+  </w:abstractNum>
+  <w:abstractNum w:abstractNumId="1" w15:restartNumberingAfterBreak="0">
     <w:nsid w:val="2197478D"/>
     <w:multiLevelType w:val="multilevel"/>
     <w:tmpl w:val="48DC9C92"/>
@@ -1718,7 +2308,605 @@
       </w:pPr>
     </w:lvl>
   </w:abstractNum>
+  <w:abstractNum w:abstractNumId="2" w15:restartNumberingAfterBreak="0">
+    <w:nsid w:val="3ADB2B9E"/>
+    <w:multiLevelType w:val="multilevel"/>
+    <w:tmpl w:val="AE5ED624"/>
+    <w:lvl w:ilvl="0">
+      <w:start w:val="6"/>
+      <w:numFmt w:val="decimal"/>
+      <w:lvlText w:val="%1."/>
+      <w:lvlJc w:val="left"/>
+      <w:pPr>
+        <w:tabs>
+          <w:tab w:val="num" w:pos="720"/>
+        </w:tabs>
+        <w:ind w:left="720" w:hanging="360"/>
+      </w:pPr>
+    </w:lvl>
+    <w:lvl w:ilvl="1">
+      <w:start w:val="1"/>
+      <w:numFmt w:val="decimal"/>
+      <w:lvlText w:val="%2."/>
+      <w:lvlJc w:val="left"/>
+      <w:pPr>
+        <w:tabs>
+          <w:tab w:val="num" w:pos="1440"/>
+        </w:tabs>
+        <w:ind w:left="1440" w:hanging="360"/>
+      </w:pPr>
+    </w:lvl>
+    <w:lvl w:ilvl="2" w:tentative="1">
+      <w:start w:val="1"/>
+      <w:numFmt w:val="decimal"/>
+      <w:lvlText w:val="%3."/>
+      <w:lvlJc w:val="left"/>
+      <w:pPr>
+        <w:tabs>
+          <w:tab w:val="num" w:pos="2160"/>
+        </w:tabs>
+        <w:ind w:left="2160" w:hanging="360"/>
+      </w:pPr>
+    </w:lvl>
+    <w:lvl w:ilvl="3" w:tentative="1">
+      <w:start w:val="1"/>
+      <w:numFmt w:val="decimal"/>
+      <w:lvlText w:val="%4."/>
+      <w:lvlJc w:val="left"/>
+      <w:pPr>
+        <w:tabs>
+          <w:tab w:val="num" w:pos="2880"/>
+        </w:tabs>
+        <w:ind w:left="2880" w:hanging="360"/>
+      </w:pPr>
+    </w:lvl>
+    <w:lvl w:ilvl="4" w:tentative="1">
+      <w:start w:val="1"/>
+      <w:numFmt w:val="decimal"/>
+      <w:lvlText w:val="%5."/>
+      <w:lvlJc w:val="left"/>
+      <w:pPr>
+        <w:tabs>
+          <w:tab w:val="num" w:pos="3600"/>
+        </w:tabs>
+        <w:ind w:left="3600" w:hanging="360"/>
+      </w:pPr>
+    </w:lvl>
+    <w:lvl w:ilvl="5" w:tentative="1">
+      <w:start w:val="1"/>
+      <w:numFmt w:val="decimal"/>
+      <w:lvlText w:val="%6."/>
+      <w:lvlJc w:val="left"/>
+      <w:pPr>
+        <w:tabs>
+          <w:tab w:val="num" w:pos="4320"/>
+        </w:tabs>
+        <w:ind w:left="4320" w:hanging="360"/>
+      </w:pPr>
+    </w:lvl>
+    <w:lvl w:ilvl="6" w:tentative="1">
+      <w:start w:val="1"/>
+      <w:numFmt w:val="decimal"/>
+      <w:lvlText w:val="%7."/>
+      <w:lvlJc w:val="left"/>
+      <w:pPr>
+        <w:tabs>
+          <w:tab w:val="num" w:pos="5040"/>
+        </w:tabs>
+        <w:ind w:left="5040" w:hanging="360"/>
+      </w:pPr>
+    </w:lvl>
+    <w:lvl w:ilvl="7" w:tentative="1">
+      <w:start w:val="1"/>
+      <w:numFmt w:val="decimal"/>
+      <w:lvlText w:val="%8."/>
+      <w:lvlJc w:val="left"/>
+      <w:pPr>
+        <w:tabs>
+          <w:tab w:val="num" w:pos="5760"/>
+        </w:tabs>
+        <w:ind w:left="5760" w:hanging="360"/>
+      </w:pPr>
+    </w:lvl>
+    <w:lvl w:ilvl="8" w:tentative="1">
+      <w:start w:val="1"/>
+      <w:numFmt w:val="decimal"/>
+      <w:lvlText w:val="%9."/>
+      <w:lvlJc w:val="left"/>
+      <w:pPr>
+        <w:tabs>
+          <w:tab w:val="num" w:pos="6480"/>
+        </w:tabs>
+        <w:ind w:left="6480" w:hanging="360"/>
+      </w:pPr>
+    </w:lvl>
+  </w:abstractNum>
+  <w:abstractNum w:abstractNumId="3" w15:restartNumberingAfterBreak="0">
+    <w:nsid w:val="3B76500A"/>
+    <w:multiLevelType w:val="multilevel"/>
+    <w:tmpl w:val="AE5ED624"/>
+    <w:lvl w:ilvl="0">
+      <w:numFmt w:val="decimal"/>
+      <w:lvlText w:val="%1."/>
+      <w:lvlJc w:val="left"/>
+    </w:lvl>
+    <w:lvl w:ilvl="1">
+      <w:start w:val="1"/>
+      <w:numFmt w:val="decimal"/>
+      <w:lvlText w:val="%2."/>
+      <w:lvlJc w:val="left"/>
+      <w:pPr>
+        <w:tabs>
+          <w:tab w:val="num" w:pos="1440"/>
+        </w:tabs>
+        <w:ind w:left="1440" w:hanging="360"/>
+      </w:pPr>
+    </w:lvl>
+    <w:lvl w:ilvl="2">
+      <w:start w:val="1"/>
+      <w:numFmt w:val="decimal"/>
+      <w:lvlText w:val="%3."/>
+      <w:lvlJc w:val="left"/>
+      <w:pPr>
+        <w:tabs>
+          <w:tab w:val="num" w:pos="2160"/>
+        </w:tabs>
+        <w:ind w:left="2160" w:hanging="360"/>
+      </w:pPr>
+    </w:lvl>
+    <w:lvl w:ilvl="3" w:tentative="1">
+      <w:start w:val="1"/>
+      <w:numFmt w:val="decimal"/>
+      <w:lvlText w:val="%4."/>
+      <w:lvlJc w:val="left"/>
+      <w:pPr>
+        <w:tabs>
+          <w:tab w:val="num" w:pos="2880"/>
+        </w:tabs>
+        <w:ind w:left="2880" w:hanging="360"/>
+      </w:pPr>
+    </w:lvl>
+    <w:lvl w:ilvl="4" w:tentative="1">
+      <w:start w:val="1"/>
+      <w:numFmt w:val="decimal"/>
+      <w:lvlText w:val="%5."/>
+      <w:lvlJc w:val="left"/>
+      <w:pPr>
+        <w:tabs>
+          <w:tab w:val="num" w:pos="3600"/>
+        </w:tabs>
+        <w:ind w:left="3600" w:hanging="360"/>
+      </w:pPr>
+    </w:lvl>
+    <w:lvl w:ilvl="5" w:tentative="1">
+      <w:start w:val="1"/>
+      <w:numFmt w:val="decimal"/>
+      <w:lvlText w:val="%6."/>
+      <w:lvlJc w:val="left"/>
+      <w:pPr>
+        <w:tabs>
+          <w:tab w:val="num" w:pos="4320"/>
+        </w:tabs>
+        <w:ind w:left="4320" w:hanging="360"/>
+      </w:pPr>
+    </w:lvl>
+    <w:lvl w:ilvl="6" w:tentative="1">
+      <w:start w:val="1"/>
+      <w:numFmt w:val="decimal"/>
+      <w:lvlText w:val="%7."/>
+      <w:lvlJc w:val="left"/>
+      <w:pPr>
+        <w:tabs>
+          <w:tab w:val="num" w:pos="5040"/>
+        </w:tabs>
+        <w:ind w:left="5040" w:hanging="360"/>
+      </w:pPr>
+    </w:lvl>
+    <w:lvl w:ilvl="7" w:tentative="1">
+      <w:start w:val="1"/>
+      <w:numFmt w:val="decimal"/>
+      <w:lvlText w:val="%8."/>
+      <w:lvlJc w:val="left"/>
+      <w:pPr>
+        <w:tabs>
+          <w:tab w:val="num" w:pos="5760"/>
+        </w:tabs>
+        <w:ind w:left="5760" w:hanging="360"/>
+      </w:pPr>
+    </w:lvl>
+    <w:lvl w:ilvl="8" w:tentative="1">
+      <w:start w:val="1"/>
+      <w:numFmt w:val="decimal"/>
+      <w:lvlText w:val="%9."/>
+      <w:lvlJc w:val="left"/>
+      <w:pPr>
+        <w:tabs>
+          <w:tab w:val="num" w:pos="6480"/>
+        </w:tabs>
+        <w:ind w:left="6480" w:hanging="360"/>
+      </w:pPr>
+    </w:lvl>
+  </w:abstractNum>
+  <w:abstractNum w:abstractNumId="4" w15:restartNumberingAfterBreak="0">
+    <w:nsid w:val="54952E66"/>
+    <w:multiLevelType w:val="multilevel"/>
+    <w:tmpl w:val="AE5ED624"/>
+    <w:lvl w:ilvl="0">
+      <w:numFmt w:val="decimal"/>
+      <w:lvlText w:val="%1."/>
+      <w:lvlJc w:val="left"/>
+    </w:lvl>
+    <w:lvl w:ilvl="1">
+      <w:start w:val="1"/>
+      <w:numFmt w:val="decimal"/>
+      <w:lvlText w:val="%2."/>
+      <w:lvlJc w:val="left"/>
+      <w:pPr>
+        <w:tabs>
+          <w:tab w:val="num" w:pos="1440"/>
+        </w:tabs>
+        <w:ind w:left="1440" w:hanging="360"/>
+      </w:pPr>
+    </w:lvl>
+    <w:lvl w:ilvl="2" w:tentative="1">
+      <w:start w:val="1"/>
+      <w:numFmt w:val="decimal"/>
+      <w:lvlText w:val="%3."/>
+      <w:lvlJc w:val="left"/>
+      <w:pPr>
+        <w:tabs>
+          <w:tab w:val="num" w:pos="2160"/>
+        </w:tabs>
+        <w:ind w:left="2160" w:hanging="360"/>
+      </w:pPr>
+    </w:lvl>
+    <w:lvl w:ilvl="3" w:tentative="1">
+      <w:start w:val="1"/>
+      <w:numFmt w:val="decimal"/>
+      <w:lvlText w:val="%4."/>
+      <w:lvlJc w:val="left"/>
+      <w:pPr>
+        <w:tabs>
+          <w:tab w:val="num" w:pos="2880"/>
+        </w:tabs>
+        <w:ind w:left="2880" w:hanging="360"/>
+      </w:pPr>
+    </w:lvl>
+    <w:lvl w:ilvl="4" w:tentative="1">
+      <w:start w:val="1"/>
+      <w:numFmt w:val="decimal"/>
+      <w:lvlText w:val="%5."/>
+      <w:lvlJc w:val="left"/>
+      <w:pPr>
+        <w:tabs>
+          <w:tab w:val="num" w:pos="3600"/>
+        </w:tabs>
+        <w:ind w:left="3600" w:hanging="360"/>
+      </w:pPr>
+    </w:lvl>
+    <w:lvl w:ilvl="5" w:tentative="1">
+      <w:start w:val="1"/>
+      <w:numFmt w:val="decimal"/>
+      <w:lvlText w:val="%6."/>
+      <w:lvlJc w:val="left"/>
+      <w:pPr>
+        <w:tabs>
+          <w:tab w:val="num" w:pos="4320"/>
+        </w:tabs>
+        <w:ind w:left="4320" w:hanging="360"/>
+      </w:pPr>
+    </w:lvl>
+    <w:lvl w:ilvl="6" w:tentative="1">
+      <w:start w:val="1"/>
+      <w:numFmt w:val="decimal"/>
+      <w:lvlText w:val="%7."/>
+      <w:lvlJc w:val="left"/>
+      <w:pPr>
+        <w:tabs>
+          <w:tab w:val="num" w:pos="5040"/>
+        </w:tabs>
+        <w:ind w:left="5040" w:hanging="360"/>
+      </w:pPr>
+    </w:lvl>
+    <w:lvl w:ilvl="7" w:tentative="1">
+      <w:start w:val="1"/>
+      <w:numFmt w:val="decimal"/>
+      <w:lvlText w:val="%8."/>
+      <w:lvlJc w:val="left"/>
+      <w:pPr>
+        <w:tabs>
+          <w:tab w:val="num" w:pos="5760"/>
+        </w:tabs>
+        <w:ind w:left="5760" w:hanging="360"/>
+      </w:pPr>
+    </w:lvl>
+    <w:lvl w:ilvl="8" w:tentative="1">
+      <w:start w:val="1"/>
+      <w:numFmt w:val="decimal"/>
+      <w:lvlText w:val="%9."/>
+      <w:lvlJc w:val="left"/>
+      <w:pPr>
+        <w:tabs>
+          <w:tab w:val="num" w:pos="6480"/>
+        </w:tabs>
+        <w:ind w:left="6480" w:hanging="360"/>
+      </w:pPr>
+    </w:lvl>
+  </w:abstractNum>
+  <w:abstractNum w:abstractNumId="5" w15:restartNumberingAfterBreak="0">
+    <w:nsid w:val="6E8D78B6"/>
+    <w:multiLevelType w:val="multilevel"/>
+    <w:tmpl w:val="0415001F"/>
+    <w:lvl w:ilvl="0">
+      <w:start w:val="1"/>
+      <w:numFmt w:val="decimal"/>
+      <w:lvlText w:val="%1."/>
+      <w:lvlJc w:val="left"/>
+      <w:pPr>
+        <w:ind w:left="360" w:hanging="360"/>
+      </w:pPr>
+    </w:lvl>
+    <w:lvl w:ilvl="1">
+      <w:start w:val="1"/>
+      <w:numFmt w:val="decimal"/>
+      <w:lvlText w:val="%1.%2."/>
+      <w:lvlJc w:val="left"/>
+      <w:pPr>
+        <w:ind w:left="792" w:hanging="432"/>
+      </w:pPr>
+    </w:lvl>
+    <w:lvl w:ilvl="2">
+      <w:start w:val="1"/>
+      <w:numFmt w:val="decimal"/>
+      <w:lvlText w:val="%1.%2.%3."/>
+      <w:lvlJc w:val="left"/>
+      <w:pPr>
+        <w:ind w:left="1224" w:hanging="504"/>
+      </w:pPr>
+    </w:lvl>
+    <w:lvl w:ilvl="3">
+      <w:start w:val="1"/>
+      <w:numFmt w:val="decimal"/>
+      <w:lvlText w:val="%1.%2.%3.%4."/>
+      <w:lvlJc w:val="left"/>
+      <w:pPr>
+        <w:ind w:left="1728" w:hanging="648"/>
+      </w:pPr>
+    </w:lvl>
+    <w:lvl w:ilvl="4">
+      <w:start w:val="1"/>
+      <w:numFmt w:val="decimal"/>
+      <w:lvlText w:val="%1.%2.%3.%4.%5."/>
+      <w:lvlJc w:val="left"/>
+      <w:pPr>
+        <w:ind w:left="2232" w:hanging="792"/>
+      </w:pPr>
+    </w:lvl>
+    <w:lvl w:ilvl="5">
+      <w:start w:val="1"/>
+      <w:numFmt w:val="decimal"/>
+      <w:lvlText w:val="%1.%2.%3.%4.%5.%6."/>
+      <w:lvlJc w:val="left"/>
+      <w:pPr>
+        <w:ind w:left="2736" w:hanging="936"/>
+      </w:pPr>
+    </w:lvl>
+    <w:lvl w:ilvl="6">
+      <w:start w:val="1"/>
+      <w:numFmt w:val="decimal"/>
+      <w:lvlText w:val="%1.%2.%3.%4.%5.%6.%7."/>
+      <w:lvlJc w:val="left"/>
+      <w:pPr>
+        <w:ind w:left="3240" w:hanging="1080"/>
+      </w:pPr>
+    </w:lvl>
+    <w:lvl w:ilvl="7">
+      <w:start w:val="1"/>
+      <w:numFmt w:val="decimal"/>
+      <w:lvlText w:val="%1.%2.%3.%4.%5.%6.%7.%8."/>
+      <w:lvlJc w:val="left"/>
+      <w:pPr>
+        <w:ind w:left="3744" w:hanging="1224"/>
+      </w:pPr>
+    </w:lvl>
+    <w:lvl w:ilvl="8">
+      <w:start w:val="1"/>
+      <w:numFmt w:val="decimal"/>
+      <w:lvlText w:val="%1.%2.%3.%4.%5.%6.%7.%8.%9."/>
+      <w:lvlJc w:val="left"/>
+      <w:pPr>
+        <w:ind w:left="4320" w:hanging="1440"/>
+      </w:pPr>
+    </w:lvl>
+  </w:abstractNum>
   <w:num w:numId="1" w16cid:durableId="2085300545">
+    <w:abstractNumId w:val="1"/>
+  </w:num>
+  <w:num w:numId="2" w16cid:durableId="668948092">
+    <w:abstractNumId w:val="5"/>
+  </w:num>
+  <w:num w:numId="3" w16cid:durableId="278605802">
+    <w:abstractNumId w:val="2"/>
+  </w:num>
+  <w:num w:numId="4" w16cid:durableId="1637486236">
+    <w:abstractNumId w:val="2"/>
+    <w:lvlOverride w:ilvl="0">
+      <w:lvl w:ilvl="0">
+        <w:numFmt w:val="decimal"/>
+        <w:lvlText w:val="%1."/>
+        <w:lvlJc w:val="left"/>
+      </w:lvl>
+    </w:lvlOverride>
+  </w:num>
+  <w:num w:numId="5" w16cid:durableId="860699878">
+    <w:abstractNumId w:val="2"/>
+    <w:lvlOverride w:ilvl="0">
+      <w:lvl w:ilvl="0">
+        <w:numFmt w:val="decimal"/>
+        <w:lvlText w:val="%1."/>
+        <w:lvlJc w:val="left"/>
+      </w:lvl>
+    </w:lvlOverride>
+    <w:lvlOverride w:ilvl="1">
+      <w:lvl w:ilvl="1">
+        <w:start w:val="1"/>
+        <w:numFmt w:val="decimal"/>
+        <w:lvlText w:val="%2."/>
+        <w:lvlJc w:val="left"/>
+        <w:pPr>
+          <w:tabs>
+            <w:tab w:val="num" w:pos="1440"/>
+          </w:tabs>
+          <w:ind w:left="1440" w:hanging="360"/>
+        </w:pPr>
+      </w:lvl>
+    </w:lvlOverride>
+    <w:lvlOverride w:ilvl="2">
+      <w:lvl w:ilvl="2" w:tentative="1">
+        <w:start w:val="1"/>
+        <w:numFmt w:val="decimal"/>
+        <w:lvlText w:val="%3."/>
+        <w:lvlJc w:val="left"/>
+        <w:pPr>
+          <w:tabs>
+            <w:tab w:val="num" w:pos="2160"/>
+          </w:tabs>
+          <w:ind w:left="2160" w:hanging="360"/>
+        </w:pPr>
+      </w:lvl>
+    </w:lvlOverride>
+    <w:lvlOverride w:ilvl="3">
+      <w:lvl w:ilvl="3" w:tentative="1">
+        <w:start w:val="1"/>
+        <w:numFmt w:val="decimal"/>
+        <w:lvlText w:val="%4."/>
+        <w:lvlJc w:val="left"/>
+        <w:pPr>
+          <w:tabs>
+            <w:tab w:val="num" w:pos="2880"/>
+          </w:tabs>
+          <w:ind w:left="2880" w:hanging="360"/>
+        </w:pPr>
+      </w:lvl>
+    </w:lvlOverride>
+    <w:lvlOverride w:ilvl="4">
+      <w:lvl w:ilvl="4" w:tentative="1">
+        <w:start w:val="1"/>
+        <w:numFmt w:val="decimal"/>
+        <w:lvlText w:val="%5."/>
+        <w:lvlJc w:val="left"/>
+        <w:pPr>
+          <w:tabs>
+            <w:tab w:val="num" w:pos="3600"/>
+          </w:tabs>
+          <w:ind w:left="3600" w:hanging="360"/>
+        </w:pPr>
+      </w:lvl>
+    </w:lvlOverride>
+    <w:lvlOverride w:ilvl="5">
+      <w:lvl w:ilvl="5" w:tentative="1">
+        <w:start w:val="1"/>
+        <w:numFmt w:val="decimal"/>
+        <w:lvlText w:val="%6."/>
+        <w:lvlJc w:val="left"/>
+        <w:pPr>
+          <w:tabs>
+            <w:tab w:val="num" w:pos="4320"/>
+          </w:tabs>
+          <w:ind w:left="4320" w:hanging="360"/>
+        </w:pPr>
+      </w:lvl>
+    </w:lvlOverride>
+    <w:lvlOverride w:ilvl="6">
+      <w:lvl w:ilvl="6" w:tentative="1">
+        <w:start w:val="1"/>
+        <w:numFmt w:val="decimal"/>
+        <w:lvlText w:val="%7."/>
+        <w:lvlJc w:val="left"/>
+        <w:pPr>
+          <w:tabs>
+            <w:tab w:val="num" w:pos="5040"/>
+          </w:tabs>
+          <w:ind w:left="5040" w:hanging="360"/>
+        </w:pPr>
+      </w:lvl>
+    </w:lvlOverride>
+    <w:lvlOverride w:ilvl="7">
+      <w:lvl w:ilvl="7" w:tentative="1">
+        <w:start w:val="1"/>
+        <w:numFmt w:val="decimal"/>
+        <w:lvlText w:val="%8."/>
+        <w:lvlJc w:val="left"/>
+        <w:pPr>
+          <w:tabs>
+            <w:tab w:val="num" w:pos="5760"/>
+          </w:tabs>
+          <w:ind w:left="5760" w:hanging="360"/>
+        </w:pPr>
+      </w:lvl>
+    </w:lvlOverride>
+    <w:lvlOverride w:ilvl="8">
+      <w:lvl w:ilvl="8" w:tentative="1">
+        <w:start w:val="1"/>
+        <w:numFmt w:val="decimal"/>
+        <w:lvlText w:val="%9."/>
+        <w:lvlJc w:val="left"/>
+        <w:pPr>
+          <w:tabs>
+            <w:tab w:val="num" w:pos="6480"/>
+          </w:tabs>
+          <w:ind w:left="6480" w:hanging="360"/>
+        </w:pPr>
+      </w:lvl>
+    </w:lvlOverride>
+  </w:num>
+  <w:num w:numId="6" w16cid:durableId="1637486236">
+    <w:abstractNumId w:val="2"/>
+    <w:lvlOverride w:ilvl="0">
+      <w:lvl w:ilvl="0">
+        <w:numFmt w:val="decimal"/>
+        <w:lvlText w:val="%1."/>
+        <w:lvlJc w:val="left"/>
+      </w:lvl>
+    </w:lvlOverride>
+  </w:num>
+  <w:num w:numId="7" w16cid:durableId="1637486236">
+    <w:abstractNumId w:val="2"/>
+    <w:lvlOverride w:ilvl="0">
+      <w:lvl w:ilvl="0">
+        <w:numFmt w:val="decimal"/>
+        <w:lvlText w:val="%1."/>
+        <w:lvlJc w:val="left"/>
+      </w:lvl>
+    </w:lvlOverride>
+  </w:num>
+  <w:num w:numId="8" w16cid:durableId="1637486236">
+    <w:abstractNumId w:val="2"/>
+    <w:lvlOverride w:ilvl="0">
+      <w:lvl w:ilvl="0">
+        <w:numFmt w:val="decimal"/>
+        <w:lvlText w:val="%1."/>
+        <w:lvlJc w:val="left"/>
+      </w:lvl>
+    </w:lvlOverride>
+  </w:num>
+  <w:num w:numId="9" w16cid:durableId="1637486236">
+    <w:abstractNumId w:val="2"/>
+    <w:lvlOverride w:ilvl="0">
+      <w:lvl w:ilvl="0">
+        <w:numFmt w:val="decimal"/>
+        <w:lvlText w:val="%1."/>
+        <w:lvlJc w:val="left"/>
+      </w:lvl>
+    </w:lvlOverride>
+  </w:num>
+  <w:num w:numId="10" w16cid:durableId="1152452239">
+    <w:abstractNumId w:val="4"/>
+  </w:num>
+  <w:num w:numId="11" w16cid:durableId="1899510835">
+    <w:abstractNumId w:val="3"/>
+  </w:num>
+  <w:num w:numId="12" w16cid:durableId="1722245600">
     <w:abstractNumId w:val="0"/>
   </w:num>
 </w:numbering>
@@ -2566,6 +3754,22 @@
       <w:lang w:val="pl-PL" w:eastAsia="pl-PL"/>
     </w:rPr>
   </w:style>
+  <w:style w:type="paragraph" w:styleId="NormalnyWeb">
+    <w:name w:val="Normal (Web)"/>
+    <w:basedOn w:val="Normalny"/>
+    <w:uiPriority w:val="99"/>
+    <w:semiHidden/>
+    <w:unhideWhenUsed/>
+    <w:rsid w:val="00E40F45"/>
+    <w:pPr>
+      <w:spacing w:before="100" w:beforeAutospacing="1" w:after="100" w:afterAutospacing="1"/>
+    </w:pPr>
+    <w:rPr>
+      <w:sz w:val="24"/>
+      <w:szCs w:val="24"/>
+      <w:lang w:val="pl-PL" w:eastAsia="pl-PL"/>
+    </w:rPr>
+  </w:style>
 </w:styles>
 </file>
 

</xml_diff>